<commit_message>
hello :dart: :dango: :dash:
</commit_message>
<xml_diff>
--- a/Dokumentasi TA.docx
+++ b/Dokumentasi TA.docx
@@ -247,23 +247,140 @@
           <w:szCs w:val="22"/>
         </w:rPr>
       </w:pPr>
+      <w:r>
+        <w:rPr>
+          <w:sz w:val="22"/>
+          <w:szCs w:val="22"/>
+        </w:rPr>
+        <w:t>np.vstack</w:t>
+      </w:r>
+      <w:r>
+        <w:rPr>
+          <w:sz w:val="22"/>
+          <w:szCs w:val="22"/>
+        </w:rPr>
+        <w:t xml:space="preserve"> =&gt; menggabungkan 2 array menjadi 1</w:t>
+      </w:r>
+    </w:p>
+    <w:p>
+      <w:pPr>
+        <w:jc w:val="both"/>
+      </w:pPr>
+    </w:p>
+    <w:p>
+      <w:pPr>
+        <w:pStyle w:val="Heading1"/>
+        <w:jc w:val="both"/>
+      </w:pPr>
+      <w:r>
+        <w:t>Color Detection</w:t>
+      </w:r>
+    </w:p>
+    <w:p/>
+    <w:p>
+      <w:pPr>
+        <w:pStyle w:val="ListParagraph"/>
+        <w:numPr>
+          <w:ilvl w:val="0"/>
+          <w:numId w:val="4"/>
+        </w:numPr>
+        <w:jc w:val="both"/>
+        <w:rPr>
+          <w:sz w:val="22"/>
+          <w:szCs w:val="22"/>
+        </w:rPr>
+      </w:pPr>
+      <w:r>
+        <w:rPr>
+          <w:sz w:val="22"/>
+          <w:szCs w:val="22"/>
+        </w:rPr>
+        <w:t>Mengambil</w:t>
+      </w:r>
+      <w:r>
+        <w:rPr>
+          <w:sz w:val="22"/>
+          <w:szCs w:val="22"/>
+        </w:rPr>
+        <w:t xml:space="preserve"> ( masih belum tau )</w:t>
+      </w:r>
+      <w:r>
+        <w:rPr>
+          <w:sz w:val="22"/>
+          <w:szCs w:val="22"/>
+        </w:rPr>
+        <w:t xml:space="preserve"> frame untuk mencari </w:t>
+      </w:r>
+      <w:r>
+        <w:rPr>
+          <w:b/>
+          <w:sz w:val="22"/>
+          <w:szCs w:val="22"/>
+        </w:rPr>
+        <w:t xml:space="preserve">mean </w:t>
+      </w:r>
+      <w:r>
+        <w:rPr>
+          <w:sz w:val="22"/>
+          <w:szCs w:val="22"/>
+        </w:rPr>
+        <w:t xml:space="preserve">dan </w:t>
+      </w:r>
+      <w:r>
+        <w:rPr>
+          <w:b/>
+          <w:sz w:val="22"/>
+          <w:szCs w:val="22"/>
+        </w:rPr>
+        <w:t>standard deviasi</w:t>
+      </w:r>
+    </w:p>
+    <w:p>
+      <w:pPr>
+        <w:pStyle w:val="ListParagraph"/>
+        <w:numPr>
+          <w:ilvl w:val="0"/>
+          <w:numId w:val="4"/>
+        </w:numPr>
+        <w:jc w:val="both"/>
+        <w:rPr>
+          <w:sz w:val="22"/>
+          <w:szCs w:val="22"/>
+        </w:rPr>
+      </w:pPr>
+      <w:r>
+        <w:rPr>
+          <w:sz w:val="22"/>
+          <w:szCs w:val="22"/>
+        </w:rPr>
+        <w:t>Jika melebihi threshold ( 0.1 ) dinyatakan kandidat api</w:t>
+      </w:r>
+    </w:p>
+    <w:p>
+      <w:pPr>
+        <w:pStyle w:val="ListParagraph"/>
+        <w:numPr>
+          <w:ilvl w:val="0"/>
+          <w:numId w:val="4"/>
+        </w:numPr>
+        <w:jc w:val="both"/>
+        <w:rPr>
+          <w:sz w:val="22"/>
+          <w:szCs w:val="22"/>
+        </w:rPr>
+      </w:pPr>
+      <w:r>
+        <w:rPr>
+          <w:sz w:val="22"/>
+          <w:szCs w:val="22"/>
+        </w:rPr>
+        <w:t>Pada code ini , di baca b, g, r</w:t>
+      </w:r>
       <w:bookmarkStart w:id="0" w:name="_GoBack"/>
       <w:bookmarkEnd w:id="0"/>
-      <w:r>
-        <w:rPr>
-          <w:sz w:val="22"/>
-          <w:szCs w:val="22"/>
-        </w:rPr>
-        <w:t>np.vstack</w:t>
-      </w:r>
-      <w:r>
-        <w:rPr>
-          <w:sz w:val="22"/>
-          <w:szCs w:val="22"/>
-        </w:rPr>
-        <w:t xml:space="preserve"> =&gt; menggabungkan 2 array menjadi 1</w:t>
-      </w:r>
     </w:p>
+    <w:p/>
+    <w:p/>
     <w:p>
       <w:pPr>
         <w:jc w:val="both"/>
@@ -281,6 +398,95 @@
 <file path=word/numbering.xml><?xml version="1.0" encoding="utf-8"?>
 <w:numbering xmlns:wpc="http://schemas.microsoft.com/office/word/2010/wordprocessingCanvas" xmlns:mc="http://schemas.openxmlformats.org/markup-compatibility/2006" xmlns:o="urn:schemas-microsoft-com:office:office" xmlns:r="http://schemas.openxmlformats.org/officeDocument/2006/relationships" xmlns:m="http://schemas.openxmlformats.org/officeDocument/2006/math" xmlns:v="urn:schemas-microsoft-com:vml" xmlns:wp14="http://schemas.microsoft.com/office/word/2010/wordprocessingDrawing" xmlns:wp="http://schemas.openxmlformats.org/drawingml/2006/wordprocessingDrawing" xmlns:w10="urn:schemas-microsoft-com:office:word" xmlns:w="http://schemas.openxmlformats.org/wordprocessingml/2006/main" xmlns:w14="http://schemas.microsoft.com/office/word/2010/wordml" xmlns:w15="http://schemas.microsoft.com/office/word/2012/wordml" xmlns:wpg="http://schemas.microsoft.com/office/word/2010/wordprocessingGroup" xmlns:wpi="http://schemas.microsoft.com/office/word/2010/wordprocessingInk" xmlns:wne="http://schemas.microsoft.com/office/word/2006/wordml" xmlns:wps="http://schemas.microsoft.com/office/word/2010/wordprocessingShape" mc:Ignorable="w14 w15 wp14">
   <w:abstractNum w:abstractNumId="0" w15:restartNumberingAfterBreak="0">
+    <w:nsid w:val="34AA151E"/>
+    <w:multiLevelType w:val="hybridMultilevel"/>
+    <w:tmpl w:val="42DA1B60"/>
+    <w:lvl w:ilvl="0" w:tplc="0409000F">
+      <w:start w:val="1"/>
+      <w:numFmt w:val="decimal"/>
+      <w:lvlText w:val="%1."/>
+      <w:lvlJc w:val="left"/>
+      <w:pPr>
+        <w:ind w:left="720" w:hanging="360"/>
+      </w:pPr>
+      <w:rPr>
+        <w:rFonts w:hint="default"/>
+      </w:rPr>
+    </w:lvl>
+    <w:lvl w:ilvl="1" w:tplc="04090019">
+      <w:start w:val="1"/>
+      <w:numFmt w:val="lowerLetter"/>
+      <w:lvlText w:val="%2."/>
+      <w:lvlJc w:val="left"/>
+      <w:pPr>
+        <w:ind w:left="1440" w:hanging="360"/>
+      </w:pPr>
+    </w:lvl>
+    <w:lvl w:ilvl="2" w:tplc="0409001B">
+      <w:start w:val="1"/>
+      <w:numFmt w:val="lowerRoman"/>
+      <w:lvlText w:val="%3."/>
+      <w:lvlJc w:val="right"/>
+      <w:pPr>
+        <w:ind w:left="2160" w:hanging="180"/>
+      </w:pPr>
+    </w:lvl>
+    <w:lvl w:ilvl="3" w:tplc="0409000F">
+      <w:start w:val="1"/>
+      <w:numFmt w:val="decimal"/>
+      <w:lvlText w:val="%4."/>
+      <w:lvlJc w:val="left"/>
+      <w:pPr>
+        <w:ind w:left="2880" w:hanging="360"/>
+      </w:pPr>
+    </w:lvl>
+    <w:lvl w:ilvl="4" w:tplc="04090019" w:tentative="1">
+      <w:start w:val="1"/>
+      <w:numFmt w:val="lowerLetter"/>
+      <w:lvlText w:val="%5."/>
+      <w:lvlJc w:val="left"/>
+      <w:pPr>
+        <w:ind w:left="3600" w:hanging="360"/>
+      </w:pPr>
+    </w:lvl>
+    <w:lvl w:ilvl="5" w:tplc="0409001B" w:tentative="1">
+      <w:start w:val="1"/>
+      <w:numFmt w:val="lowerRoman"/>
+      <w:lvlText w:val="%6."/>
+      <w:lvlJc w:val="right"/>
+      <w:pPr>
+        <w:ind w:left="4320" w:hanging="180"/>
+      </w:pPr>
+    </w:lvl>
+    <w:lvl w:ilvl="6" w:tplc="0409000F" w:tentative="1">
+      <w:start w:val="1"/>
+      <w:numFmt w:val="decimal"/>
+      <w:lvlText w:val="%7."/>
+      <w:lvlJc w:val="left"/>
+      <w:pPr>
+        <w:ind w:left="5040" w:hanging="360"/>
+      </w:pPr>
+    </w:lvl>
+    <w:lvl w:ilvl="7" w:tplc="04090019" w:tentative="1">
+      <w:start w:val="1"/>
+      <w:numFmt w:val="lowerLetter"/>
+      <w:lvlText w:val="%8."/>
+      <w:lvlJc w:val="left"/>
+      <w:pPr>
+        <w:ind w:left="5760" w:hanging="360"/>
+      </w:pPr>
+    </w:lvl>
+    <w:lvl w:ilvl="8" w:tplc="0409001B" w:tentative="1">
+      <w:start w:val="1"/>
+      <w:numFmt w:val="lowerRoman"/>
+      <w:lvlText w:val="%9."/>
+      <w:lvlJc w:val="right"/>
+      <w:pPr>
+        <w:ind w:left="6480" w:hanging="180"/>
+      </w:pPr>
+    </w:lvl>
+  </w:abstractNum>
+  <w:abstractNum w:abstractNumId="1" w15:restartNumberingAfterBreak="0">
     <w:nsid w:val="3FC23929"/>
     <w:multiLevelType w:val="hybridMultilevel"/>
     <w:tmpl w:val="42DA1B60"/>
@@ -369,7 +575,7 @@
       </w:pPr>
     </w:lvl>
   </w:abstractNum>
-  <w:abstractNum w:abstractNumId="1" w15:restartNumberingAfterBreak="0">
+  <w:abstractNum w:abstractNumId="2" w15:restartNumberingAfterBreak="0">
     <w:nsid w:val="7E0608B8"/>
     <w:multiLevelType w:val="hybridMultilevel"/>
     <w:tmpl w:val="BA48E97A"/>
@@ -481,7 +687,7 @@
       </w:rPr>
     </w:lvl>
   </w:abstractNum>
-  <w:abstractNum w:abstractNumId="2" w15:restartNumberingAfterBreak="0">
+  <w:abstractNum w:abstractNumId="3" w15:restartNumberingAfterBreak="0">
     <w:nsid w:val="7EC05455"/>
     <w:multiLevelType w:val="hybridMultilevel"/>
     <w:tmpl w:val="1E38928A"/>
@@ -594,12 +800,15 @@
     </w:lvl>
   </w:abstractNum>
   <w:num w:numId="1">
+    <w:abstractNumId w:val="2"/>
+  </w:num>
+  <w:num w:numId="2">
+    <w:abstractNumId w:val="3"/>
+  </w:num>
+  <w:num w:numId="3">
     <w:abstractNumId w:val="1"/>
   </w:num>
-  <w:num w:numId="2">
-    <w:abstractNumId w:val="2"/>
-  </w:num>
-  <w:num w:numId="3">
+  <w:num w:numId="4">
     <w:abstractNumId w:val="0"/>
   </w:num>
 </w:numbering>

</xml_diff>